<commit_message>
started milestone 2 project
</commit_message>
<xml_diff>
--- a/section_11/milestone_project_2.docx
+++ b/section_11/milestone_project_2.docx
@@ -233,6 +233,46 @@
         </w:rPr>
         <w:t>We can append a list to another list by using + or extend method</w:t>
       </w:r>
+    </w:p>
+    <w:p>
+      <w:pPr>
+        <w:spacing w:after="0"/>
+        <w:rPr>
+          <w:sz w:val="24"/>
+          <w:szCs w:val="24"/>
+        </w:rPr>
+      </w:pPr>
+    </w:p>
+    <w:p>
+      <w:pPr>
+        <w:spacing w:after="0"/>
+        <w:rPr>
+          <w:b/>
+          <w:bCs/>
+          <w:sz w:val="28"/>
+          <w:szCs w:val="28"/>
+        </w:rPr>
+      </w:pPr>
+      <w:r>
+        <w:rPr>
+          <w:b/>
+          <w:bCs/>
+          <w:sz w:val="28"/>
+          <w:szCs w:val="28"/>
+        </w:rPr>
+        <w:t>07.03.</w:t>
+      </w:r>
+    </w:p>
+    <w:p>
+      <w:pPr>
+        <w:spacing w:after="0"/>
+        <w:rPr>
+          <w:b/>
+          <w:bCs/>
+          <w:sz w:val="28"/>
+          <w:szCs w:val="28"/>
+        </w:rPr>
+      </w:pPr>
     </w:p>
     <w:sectPr>
       <w:pgSz w:w="12240" w:h="15840"/>

</xml_diff>

<commit_message>
finished second milestone project
</commit_message>
<xml_diff>
--- a/section_11/milestone_project_2.docx
+++ b/section_11/milestone_project_2.docx
@@ -262,6 +262,206 @@
         </w:rPr>
         <w:t>07.03.</w:t>
       </w:r>
+    </w:p>
+    <w:p>
+      <w:pPr>
+        <w:spacing w:after="0"/>
+        <w:rPr>
+          <w:b/>
+          <w:bCs/>
+          <w:sz w:val="28"/>
+          <w:szCs w:val="28"/>
+        </w:rPr>
+      </w:pPr>
+      <w:r>
+        <w:rPr>
+          <w:b/>
+          <w:bCs/>
+          <w:sz w:val="28"/>
+          <w:szCs w:val="28"/>
+        </w:rPr>
+        <w:t>0</w:t>
+      </w:r>
+      <w:r>
+        <w:rPr>
+          <w:b/>
+          <w:bCs/>
+          <w:sz w:val="28"/>
+          <w:szCs w:val="28"/>
+        </w:rPr>
+        <w:t>8</w:t>
+      </w:r>
+      <w:r>
+        <w:rPr>
+          <w:b/>
+          <w:bCs/>
+          <w:sz w:val="28"/>
+          <w:szCs w:val="28"/>
+        </w:rPr>
+        <w:t>.03.</w:t>
+      </w:r>
+    </w:p>
+    <w:p>
+      <w:pPr>
+        <w:spacing w:after="0"/>
+        <w:rPr>
+          <w:sz w:val="24"/>
+          <w:szCs w:val="24"/>
+        </w:rPr>
+      </w:pPr>
+      <w:proofErr w:type="gramStart"/>
+      <w:r>
+        <w:rPr>
+          <w:sz w:val="24"/>
+          <w:szCs w:val="24"/>
+        </w:rPr>
+        <w:t>p</w:t>
+      </w:r>
+      <w:r>
+        <w:rPr>
+          <w:sz w:val="24"/>
+          <w:szCs w:val="24"/>
+        </w:rPr>
+        <w:t>rint(</w:t>
+      </w:r>
+      <w:proofErr w:type="gramEnd"/>
+      <w:r>
+        <w:rPr>
+          <w:sz w:val="24"/>
+          <w:szCs w:val="24"/>
+        </w:rPr>
+        <w:t xml:space="preserve">*collection, </w:t>
+      </w:r>
+      <w:proofErr w:type="spellStart"/>
+      <w:r>
+        <w:rPr>
+          <w:sz w:val="24"/>
+          <w:szCs w:val="24"/>
+        </w:rPr>
+        <w:t>sep</w:t>
+      </w:r>
+      <w:proofErr w:type="spellEnd"/>
+      <w:r>
+        <w:rPr>
+          <w:sz w:val="24"/>
+          <w:szCs w:val="24"/>
+        </w:rPr>
+        <w:t xml:space="preserve">=’\n’) prints the elements of a collection separated by the </w:t>
+      </w:r>
+      <w:proofErr w:type="spellStart"/>
+      <w:r>
+        <w:rPr>
+          <w:sz w:val="24"/>
+          <w:szCs w:val="24"/>
+        </w:rPr>
+        <w:t>sep</w:t>
+      </w:r>
+      <w:proofErr w:type="spellEnd"/>
+    </w:p>
+    <w:p>
+      <w:pPr>
+        <w:spacing w:after="0"/>
+        <w:rPr>
+          <w:sz w:val="24"/>
+          <w:szCs w:val="24"/>
+        </w:rPr>
+      </w:pPr>
+      <w:r>
+        <w:rPr>
+          <w:sz w:val="24"/>
+          <w:szCs w:val="24"/>
+        </w:rPr>
+        <w:t xml:space="preserve">Also we can print like this: </w:t>
+      </w:r>
+      <w:proofErr w:type="gramStart"/>
+      <w:r>
+        <w:rPr>
+          <w:sz w:val="24"/>
+          <w:szCs w:val="24"/>
+        </w:rPr>
+        <w:t>print(</w:t>
+      </w:r>
+      <w:proofErr w:type="gramEnd"/>
+      <w:r>
+        <w:rPr>
+          <w:sz w:val="24"/>
+          <w:szCs w:val="24"/>
+        </w:rPr>
+        <w:t xml:space="preserve">‘text…’, *collection, </w:t>
+      </w:r>
+      <w:proofErr w:type="spellStart"/>
+      <w:r>
+        <w:rPr>
+          <w:sz w:val="24"/>
+          <w:szCs w:val="24"/>
+        </w:rPr>
+        <w:t>sep</w:t>
+      </w:r>
+      <w:proofErr w:type="spellEnd"/>
+      <w:r>
+        <w:rPr>
+          <w:sz w:val="24"/>
+          <w:szCs w:val="24"/>
+        </w:rPr>
+        <w:t>=’\n’)</w:t>
+      </w:r>
+    </w:p>
+    <w:p>
+      <w:pPr>
+        <w:spacing w:after="0"/>
+        <w:rPr>
+          <w:sz w:val="24"/>
+          <w:szCs w:val="24"/>
+        </w:rPr>
+      </w:pPr>
+      <w:r>
+        <w:rPr>
+          <w:sz w:val="24"/>
+          <w:szCs w:val="24"/>
+        </w:rPr>
+        <w:t xml:space="preserve">We can print a collection as a string with </w:t>
+      </w:r>
+      <w:proofErr w:type="gramStart"/>
+      <w:r>
+        <w:rPr>
+          <w:sz w:val="24"/>
+          <w:szCs w:val="24"/>
+        </w:rPr>
+        <w:t>‘ ‘</w:t>
+      </w:r>
+      <w:proofErr w:type="gramEnd"/>
+      <w:r>
+        <w:rPr>
+          <w:sz w:val="24"/>
+          <w:szCs w:val="24"/>
+        </w:rPr>
+        <w:t>.joint(collection)</w:t>
+      </w:r>
+      <w:r>
+        <w:rPr>
+          <w:sz w:val="24"/>
+          <w:szCs w:val="24"/>
+        </w:rPr>
+        <w:t xml:space="preserve"> if the elements are strings</w:t>
+      </w:r>
+    </w:p>
+    <w:p>
+      <w:pPr>
+        <w:spacing w:after="0"/>
+        <w:rPr>
+          <w:sz w:val="24"/>
+          <w:szCs w:val="24"/>
+        </w:rPr>
+      </w:pPr>
+    </w:p>
+    <w:p>
+      <w:pPr>
+        <w:spacing w:after="0"/>
+        <w:rPr>
+          <w:sz w:val="24"/>
+          <w:szCs w:val="24"/>
+        </w:rPr>
+      </w:pPr>
     </w:p>
     <w:p>
       <w:pPr>

</xml_diff>